<commit_message>
Organización y version final tema
</commit_message>
<xml_diff>
--- a/Bibliografia/Referencias.docx
+++ b/Bibliografia/Referencias.docx
@@ -4,11 +4,17 @@
   <w:body>
     <w:p>
       <w:r>
-        <w:t>Referencias Justificación:</w:t>
-      </w:r>
-    </w:p>
-    <w:p>
-      <w:hyperlink r:id="rId4" w:history="1">
+        <w:t xml:space="preserve">Referencias </w:t>
+      </w:r>
+      <w:r>
+        <w:t>Datos</w:t>
+      </w:r>
+      <w:r>
+        <w:t>:</w:t>
+      </w:r>
+    </w:p>
+    <w:p>
+      <w:hyperlink r:id="rId5" w:history="1">
         <w:r>
           <w:rPr>
             <w:rStyle w:val="Hipervnculo"/>
@@ -21,7 +27,7 @@
       </w:r>
     </w:p>
     <w:p>
-      <w:hyperlink r:id="rId5" w:history="1">
+      <w:hyperlink r:id="rId6" w:history="1">
         <w:r>
           <w:rPr>
             <w:rStyle w:val="Hipervnculo"/>
@@ -29,10 +35,626 @@
           <w:t>https://www.emro.who.int/health-topics/stroke-cerebrovascular-accident/index.html</w:t>
         </w:r>
       </w:hyperlink>
-      <w:r>
+    </w:p>
+    <w:p/>
+    <w:p>
+      <w:r>
+        <w:t xml:space="preserve">Guía referencias conocimientos: </w:t>
+      </w:r>
+    </w:p>
+    <w:p>
+      <w:pPr>
+        <w:pStyle w:val="Prrafodelista"/>
+        <w:numPr>
+          <w:ilvl w:val="0"/>
+          <w:numId w:val="1"/>
+        </w:numPr>
+        <w:rPr>
+          <w:rFonts w:ascii="Times New Roman" w:eastAsia="Times New Roman" w:hAnsi="Times New Roman" w:cs="Times New Roman"/>
+        </w:rPr>
+      </w:pPr>
+      <w:r>
+        <w:rPr>
+          <w:rFonts w:ascii="Times New Roman" w:eastAsia="Times New Roman" w:hAnsi="Times New Roman" w:cs="Times New Roman"/>
+        </w:rPr>
+        <w:t xml:space="preserve">K. Xia </w:t>
+      </w:r>
+      <w:r>
+        <w:rPr>
+          <w:rFonts w:ascii="Times New Roman" w:eastAsia="Times New Roman" w:hAnsi="Times New Roman" w:cs="Times New Roman"/>
+          <w:i/>
+          <w:iCs/>
+        </w:rPr>
+        <w:t>et al.</w:t>
+      </w:r>
+      <w:r>
+        <w:rPr>
+          <w:rFonts w:ascii="Times New Roman" w:eastAsia="Times New Roman" w:hAnsi="Times New Roman" w:cs="Times New Roman"/>
+        </w:rPr>
+        <w:t xml:space="preserve">, “Hand </w:t>
+      </w:r>
+      <w:proofErr w:type="spellStart"/>
+      <w:r>
+        <w:rPr>
+          <w:rFonts w:ascii="Times New Roman" w:eastAsia="Times New Roman" w:hAnsi="Times New Roman" w:cs="Times New Roman"/>
+        </w:rPr>
+        <w:t>Exoskeleton</w:t>
+      </w:r>
+      <w:proofErr w:type="spellEnd"/>
+      <w:r>
+        <w:rPr>
+          <w:rFonts w:ascii="Times New Roman" w:eastAsia="Times New Roman" w:hAnsi="Times New Roman" w:cs="Times New Roman"/>
+        </w:rPr>
         <w:t xml:space="preserve"> </w:t>
       </w:r>
-    </w:p>
+      <w:proofErr w:type="spellStart"/>
+      <w:r>
+        <w:rPr>
+          <w:rFonts w:ascii="Times New Roman" w:eastAsia="Times New Roman" w:hAnsi="Times New Roman" w:cs="Times New Roman"/>
+        </w:rPr>
+        <w:t>Design</w:t>
+      </w:r>
+      <w:proofErr w:type="spellEnd"/>
+      <w:r>
+        <w:rPr>
+          <w:rFonts w:ascii="Times New Roman" w:eastAsia="Times New Roman" w:hAnsi="Times New Roman" w:cs="Times New Roman"/>
+        </w:rPr>
+        <w:t xml:space="preserve"> and Human–Machine </w:t>
+      </w:r>
+      <w:proofErr w:type="spellStart"/>
+      <w:r>
+        <w:rPr>
+          <w:rFonts w:ascii="Times New Roman" w:eastAsia="Times New Roman" w:hAnsi="Times New Roman" w:cs="Times New Roman"/>
+        </w:rPr>
+        <w:t>Interaction</w:t>
+      </w:r>
+      <w:proofErr w:type="spellEnd"/>
+      <w:r>
+        <w:rPr>
+          <w:rFonts w:ascii="Times New Roman" w:eastAsia="Times New Roman" w:hAnsi="Times New Roman" w:cs="Times New Roman"/>
+        </w:rPr>
+        <w:t xml:space="preserve"> </w:t>
+      </w:r>
+      <w:proofErr w:type="spellStart"/>
+      <w:r>
+        <w:rPr>
+          <w:rFonts w:ascii="Times New Roman" w:eastAsia="Times New Roman" w:hAnsi="Times New Roman" w:cs="Times New Roman"/>
+        </w:rPr>
+        <w:t>Strategies</w:t>
+      </w:r>
+      <w:proofErr w:type="spellEnd"/>
+      <w:r>
+        <w:rPr>
+          <w:rFonts w:ascii="Times New Roman" w:eastAsia="Times New Roman" w:hAnsi="Times New Roman" w:cs="Times New Roman"/>
+        </w:rPr>
+        <w:t xml:space="preserve"> </w:t>
+      </w:r>
+      <w:proofErr w:type="spellStart"/>
+      <w:r>
+        <w:rPr>
+          <w:rFonts w:ascii="Times New Roman" w:eastAsia="Times New Roman" w:hAnsi="Times New Roman" w:cs="Times New Roman"/>
+        </w:rPr>
+        <w:t>for</w:t>
+      </w:r>
+      <w:proofErr w:type="spellEnd"/>
+      <w:r>
+        <w:rPr>
+          <w:rFonts w:ascii="Times New Roman" w:eastAsia="Times New Roman" w:hAnsi="Times New Roman" w:cs="Times New Roman"/>
+        </w:rPr>
+        <w:t xml:space="preserve"> </w:t>
+      </w:r>
+      <w:proofErr w:type="spellStart"/>
+      <w:r>
+        <w:rPr>
+          <w:rFonts w:ascii="Times New Roman" w:eastAsia="Times New Roman" w:hAnsi="Times New Roman" w:cs="Times New Roman"/>
+        </w:rPr>
+        <w:t>Rehabilitation</w:t>
+      </w:r>
+      <w:proofErr w:type="spellEnd"/>
+      <w:r>
+        <w:rPr>
+          <w:rFonts w:ascii="Times New Roman" w:eastAsia="Times New Roman" w:hAnsi="Times New Roman" w:cs="Times New Roman"/>
+        </w:rPr>
+        <w:t xml:space="preserve">,” MDPI AG, 2022. </w:t>
+      </w:r>
+      <w:proofErr w:type="spellStart"/>
+      <w:r>
+        <w:rPr>
+          <w:rFonts w:ascii="Times New Roman" w:eastAsia="Times New Roman" w:hAnsi="Times New Roman" w:cs="Times New Roman"/>
+        </w:rPr>
+        <w:t>doi</w:t>
+      </w:r>
+      <w:proofErr w:type="spellEnd"/>
+      <w:r>
+        <w:rPr>
+          <w:rFonts w:ascii="Times New Roman" w:eastAsia="Times New Roman" w:hAnsi="Times New Roman" w:cs="Times New Roman"/>
+        </w:rPr>
+        <w:t>: 10.3390/bioengineering9110682.</w:t>
+      </w:r>
+    </w:p>
+    <w:p>
+      <w:pPr>
+        <w:spacing w:line="276" w:lineRule="auto"/>
+        <w:rPr>
+          <w:rFonts w:ascii="Times New Roman" w:eastAsia="Times New Roman" w:hAnsi="Times New Roman" w:cs="Times New Roman"/>
+        </w:rPr>
+      </w:pPr>
+      <w:hyperlink r:id="rId7" w:history="1">
+        <w:r>
+          <w:rPr>
+            <w:rStyle w:val="Hipervnculo"/>
+            <w:rFonts w:ascii="Times New Roman" w:eastAsia="Times New Roman" w:hAnsi="Times New Roman" w:cs="Times New Roman"/>
+          </w:rPr>
+          <w:t>https://uis.primo.exlibrisgroup.com/discovery/fulldisplay?docid=cdi_gale_infotracmisc_A744274897&amp;context=PC&amp;vid=57UIDS_INST:UIDS&amp;lang=es&amp;search_scope=MyInst_and_CI&amp;adaptor=Primo%20Central&amp;tab=Everything&amp;query=any,contains,Hand%20Exoskeleton%20Design%20and%20Human%E2%80%93Machine%20Interaction%20Strategies%20for%20Rehabilitation&amp;offset=0</w:t>
+        </w:r>
+      </w:hyperlink>
+      <w:r>
+        <w:rPr>
+          <w:rFonts w:ascii="Times New Roman" w:eastAsia="Times New Roman" w:hAnsi="Times New Roman" w:cs="Times New Roman"/>
+        </w:rPr>
+        <w:t xml:space="preserve"> </w:t>
+      </w:r>
+    </w:p>
+    <w:p>
+      <w:pPr>
+        <w:widowControl w:val="0"/>
+        <w:spacing w:before="240" w:after="240" w:line="240" w:lineRule="auto"/>
+        <w:rPr>
+          <w:i/>
+        </w:rPr>
+      </w:pPr>
+      <w:r>
+        <w:rPr>
+          <w:i/>
+        </w:rPr>
+        <w:t>Razonamiento:</w:t>
+      </w:r>
+    </w:p>
+    <w:p>
+      <w:pPr>
+        <w:widowControl w:val="0"/>
+        <w:spacing w:before="240" w:after="240" w:line="240" w:lineRule="auto"/>
+        <w:rPr>
+          <w:i/>
+        </w:rPr>
+      </w:pPr>
+      <w:r>
+        <w:rPr>
+          <w:i/>
+        </w:rPr>
+        <w:t xml:space="preserve">Esta referencia nos aporta información con respecto a cómo es el modelo matemático de las manos, también no muestra como lo interpretaron ellos y de </w:t>
+      </w:r>
+      <w:proofErr w:type="spellStart"/>
+      <w:r>
+        <w:rPr>
+          <w:i/>
+        </w:rPr>
+        <w:t>que</w:t>
+      </w:r>
+      <w:proofErr w:type="spellEnd"/>
+      <w:r>
+        <w:rPr>
+          <w:i/>
+        </w:rPr>
+        <w:t xml:space="preserve"> forma plantearon su modelo.</w:t>
+      </w:r>
+    </w:p>
+    <w:p>
+      <w:pPr>
+        <w:widowControl w:val="0"/>
+        <w:spacing w:before="240" w:after="240" w:line="240" w:lineRule="auto"/>
+        <w:rPr>
+          <w:i/>
+        </w:rPr>
+      </w:pPr>
+    </w:p>
+    <w:p>
+      <w:pPr>
+        <w:widowControl w:val="0"/>
+        <w:spacing w:before="240" w:after="240" w:line="240" w:lineRule="auto"/>
+        <w:rPr>
+          <w:i/>
+        </w:rPr>
+      </w:pPr>
+      <w:r>
+        <w:rPr>
+          <w:i/>
+        </w:rPr>
+        <w:t>Leer:</w:t>
+      </w:r>
+    </w:p>
+    <w:p>
+      <w:pPr>
+        <w:widowControl w:val="0"/>
+        <w:spacing w:before="240" w:after="240" w:line="240" w:lineRule="auto"/>
+        <w:rPr>
+          <w:i/>
+        </w:rPr>
+      </w:pPr>
+      <w:hyperlink r:id="rId8" w:history="1">
+        <w:r>
+          <w:rPr>
+            <w:rStyle w:val="Hipervnculo"/>
+            <w:i/>
+          </w:rPr>
+          <w:t>https://www.researchgate.net/publication/382816438_Dispositivo_haptico_para_la_rehabilitacion_de_dedo_Estudio_preliminar</w:t>
+        </w:r>
+      </w:hyperlink>
+    </w:p>
+    <w:p>
+      <w:pPr>
+        <w:widowControl w:val="0"/>
+        <w:spacing w:before="240" w:after="240" w:line="240" w:lineRule="auto"/>
+        <w:rPr>
+          <w:i/>
+        </w:rPr>
+      </w:pPr>
+      <w:hyperlink r:id="rId9" w:history="1">
+        <w:r>
+          <w:rPr>
+            <w:rStyle w:val="Hipervnculo"/>
+            <w:i/>
+          </w:rPr>
+          <w:t>https://www.degruyter.com/document/doi/10.1515/cdbme-2020-2003/html</w:t>
+        </w:r>
+      </w:hyperlink>
+      <w:r>
+        <w:rPr>
+          <w:i/>
+        </w:rPr>
+        <w:t xml:space="preserve"> </w:t>
+      </w:r>
+    </w:p>
+    <w:p>
+      <w:pPr>
+        <w:widowControl w:val="0"/>
+        <w:spacing w:before="240" w:after="240" w:line="240" w:lineRule="auto"/>
+        <w:rPr>
+          <w:i/>
+        </w:rPr>
+      </w:pPr>
+    </w:p>
+    <w:p>
+      <w:pPr>
+        <w:widowControl w:val="0"/>
+        <w:spacing w:before="240" w:after="240" w:line="240" w:lineRule="auto"/>
+        <w:rPr>
+          <w:i/>
+        </w:rPr>
+      </w:pPr>
+      <w:r>
+        <w:rPr>
+          <w:i/>
+        </w:rPr>
+        <w:t>Información paso de datos de un punto A un punto B.</w:t>
+      </w:r>
+    </w:p>
+    <w:p>
+      <w:pPr>
+        <w:widowControl w:val="0"/>
+        <w:spacing w:before="240" w:after="240" w:line="240" w:lineRule="auto"/>
+        <w:rPr>
+          <w:i/>
+        </w:rPr>
+      </w:pPr>
+    </w:p>
+    <w:p>
+      <w:pPr>
+        <w:spacing w:after="0" w:line="240" w:lineRule="auto"/>
+        <w:rPr>
+          <w:rFonts w:ascii="Times New Roman" w:eastAsia="Times New Roman" w:hAnsi="Times New Roman" w:cs="Times New Roman"/>
+          <w:kern w:val="0"/>
+          <w:lang w:eastAsia="es-ES"/>
+          <w14:ligatures w14:val="none"/>
+        </w:rPr>
+      </w:pPr>
+      <w:r>
+        <w:rPr>
+          <w:rFonts w:ascii="Times New Roman" w:eastAsia="Times New Roman" w:hAnsi="Times New Roman" w:cs="Times New Roman"/>
+          <w:kern w:val="0"/>
+          <w:lang w:eastAsia="es-ES"/>
+          <w14:ligatures w14:val="none"/>
+        </w:rPr>
+        <w:t xml:space="preserve">D. Esposito </w:t>
+      </w:r>
+      <w:r>
+        <w:rPr>
+          <w:rFonts w:ascii="Times New Roman" w:eastAsia="Times New Roman" w:hAnsi="Times New Roman" w:cs="Times New Roman"/>
+          <w:i/>
+          <w:iCs/>
+          <w:kern w:val="0"/>
+          <w:lang w:eastAsia="es-ES"/>
+          <w14:ligatures w14:val="none"/>
+        </w:rPr>
+        <w:t>et al.</w:t>
+      </w:r>
+      <w:r>
+        <w:rPr>
+          <w:rFonts w:ascii="Times New Roman" w:eastAsia="Times New Roman" w:hAnsi="Times New Roman" w:cs="Times New Roman"/>
+          <w:kern w:val="0"/>
+          <w:lang w:eastAsia="es-ES"/>
+          <w14:ligatures w14:val="none"/>
+        </w:rPr>
+        <w:t>, “</w:t>
+      </w:r>
+      <w:proofErr w:type="spellStart"/>
+      <w:r>
+        <w:rPr>
+          <w:rFonts w:ascii="Times New Roman" w:eastAsia="Times New Roman" w:hAnsi="Times New Roman" w:cs="Times New Roman"/>
+          <w:kern w:val="0"/>
+          <w:lang w:eastAsia="es-ES"/>
+          <w14:ligatures w14:val="none"/>
+        </w:rPr>
+        <w:t>Design</w:t>
+      </w:r>
+      <w:proofErr w:type="spellEnd"/>
+      <w:r>
+        <w:rPr>
+          <w:rFonts w:ascii="Times New Roman" w:eastAsia="Times New Roman" w:hAnsi="Times New Roman" w:cs="Times New Roman"/>
+          <w:kern w:val="0"/>
+          <w:lang w:eastAsia="es-ES"/>
+          <w14:ligatures w14:val="none"/>
+        </w:rPr>
+        <w:t xml:space="preserve"> </w:t>
+      </w:r>
+      <w:proofErr w:type="spellStart"/>
+      <w:r>
+        <w:rPr>
+          <w:rFonts w:ascii="Times New Roman" w:eastAsia="Times New Roman" w:hAnsi="Times New Roman" w:cs="Times New Roman"/>
+          <w:kern w:val="0"/>
+          <w:lang w:eastAsia="es-ES"/>
+          <w14:ligatures w14:val="none"/>
+        </w:rPr>
+        <w:t>of</w:t>
+      </w:r>
+      <w:proofErr w:type="spellEnd"/>
+      <w:r>
+        <w:rPr>
+          <w:rFonts w:ascii="Times New Roman" w:eastAsia="Times New Roman" w:hAnsi="Times New Roman" w:cs="Times New Roman"/>
+          <w:kern w:val="0"/>
+          <w:lang w:eastAsia="es-ES"/>
+          <w14:ligatures w14:val="none"/>
+        </w:rPr>
+        <w:t xml:space="preserve"> a 3D-Printed Hand </w:t>
+      </w:r>
+      <w:proofErr w:type="spellStart"/>
+      <w:r>
+        <w:rPr>
+          <w:rFonts w:ascii="Times New Roman" w:eastAsia="Times New Roman" w:hAnsi="Times New Roman" w:cs="Times New Roman"/>
+          <w:kern w:val="0"/>
+          <w:lang w:eastAsia="es-ES"/>
+          <w14:ligatures w14:val="none"/>
+        </w:rPr>
+        <w:t>Exoskeleton</w:t>
+      </w:r>
+      <w:proofErr w:type="spellEnd"/>
+      <w:r>
+        <w:rPr>
+          <w:rFonts w:ascii="Times New Roman" w:eastAsia="Times New Roman" w:hAnsi="Times New Roman" w:cs="Times New Roman"/>
+          <w:kern w:val="0"/>
+          <w:lang w:eastAsia="es-ES"/>
+          <w14:ligatures w14:val="none"/>
+        </w:rPr>
+        <w:t xml:space="preserve"> </w:t>
+      </w:r>
+      <w:proofErr w:type="spellStart"/>
+      <w:r>
+        <w:rPr>
+          <w:rFonts w:ascii="Times New Roman" w:eastAsia="Times New Roman" w:hAnsi="Times New Roman" w:cs="Times New Roman"/>
+          <w:kern w:val="0"/>
+          <w:lang w:eastAsia="es-ES"/>
+          <w14:ligatures w14:val="none"/>
+        </w:rPr>
+        <w:t>Based</w:t>
+      </w:r>
+      <w:proofErr w:type="spellEnd"/>
+      <w:r>
+        <w:rPr>
+          <w:rFonts w:ascii="Times New Roman" w:eastAsia="Times New Roman" w:hAnsi="Times New Roman" w:cs="Times New Roman"/>
+          <w:kern w:val="0"/>
+          <w:lang w:eastAsia="es-ES"/>
+          <w14:ligatures w14:val="none"/>
+        </w:rPr>
+        <w:t xml:space="preserve"> </w:t>
+      </w:r>
+      <w:proofErr w:type="spellStart"/>
+      <w:r>
+        <w:rPr>
+          <w:rFonts w:ascii="Times New Roman" w:eastAsia="Times New Roman" w:hAnsi="Times New Roman" w:cs="Times New Roman"/>
+          <w:kern w:val="0"/>
+          <w:lang w:eastAsia="es-ES"/>
+          <w14:ligatures w14:val="none"/>
+        </w:rPr>
+        <w:t>on</w:t>
+      </w:r>
+      <w:proofErr w:type="spellEnd"/>
+      <w:r>
+        <w:rPr>
+          <w:rFonts w:ascii="Times New Roman" w:eastAsia="Times New Roman" w:hAnsi="Times New Roman" w:cs="Times New Roman"/>
+          <w:kern w:val="0"/>
+          <w:lang w:eastAsia="es-ES"/>
+          <w14:ligatures w14:val="none"/>
+        </w:rPr>
+        <w:t xml:space="preserve"> </w:t>
+      </w:r>
+      <w:proofErr w:type="spellStart"/>
+      <w:r>
+        <w:rPr>
+          <w:rFonts w:ascii="Times New Roman" w:eastAsia="Times New Roman" w:hAnsi="Times New Roman" w:cs="Times New Roman"/>
+          <w:kern w:val="0"/>
+          <w:lang w:eastAsia="es-ES"/>
+          <w14:ligatures w14:val="none"/>
+        </w:rPr>
+        <w:t>Force-Myography</w:t>
+      </w:r>
+      <w:proofErr w:type="spellEnd"/>
+      <w:r>
+        <w:rPr>
+          <w:rFonts w:ascii="Times New Roman" w:eastAsia="Times New Roman" w:hAnsi="Times New Roman" w:cs="Times New Roman"/>
+          <w:kern w:val="0"/>
+          <w:lang w:eastAsia="es-ES"/>
+          <w14:ligatures w14:val="none"/>
+        </w:rPr>
+        <w:t xml:space="preserve"> Control </w:t>
+      </w:r>
+      <w:proofErr w:type="spellStart"/>
+      <w:r>
+        <w:rPr>
+          <w:rFonts w:ascii="Times New Roman" w:eastAsia="Times New Roman" w:hAnsi="Times New Roman" w:cs="Times New Roman"/>
+          <w:kern w:val="0"/>
+          <w:lang w:eastAsia="es-ES"/>
+          <w14:ligatures w14:val="none"/>
+        </w:rPr>
+        <w:t>for</w:t>
+      </w:r>
+      <w:proofErr w:type="spellEnd"/>
+      <w:r>
+        <w:rPr>
+          <w:rFonts w:ascii="Times New Roman" w:eastAsia="Times New Roman" w:hAnsi="Times New Roman" w:cs="Times New Roman"/>
+          <w:kern w:val="0"/>
+          <w:lang w:eastAsia="es-ES"/>
+          <w14:ligatures w14:val="none"/>
+        </w:rPr>
+        <w:t xml:space="preserve"> </w:t>
+      </w:r>
+      <w:proofErr w:type="spellStart"/>
+      <w:r>
+        <w:rPr>
+          <w:rFonts w:ascii="Times New Roman" w:eastAsia="Times New Roman" w:hAnsi="Times New Roman" w:cs="Times New Roman"/>
+          <w:kern w:val="0"/>
+          <w:lang w:eastAsia="es-ES"/>
+          <w14:ligatures w14:val="none"/>
+        </w:rPr>
+        <w:t>Assistance</w:t>
+      </w:r>
+      <w:proofErr w:type="spellEnd"/>
+      <w:r>
+        <w:rPr>
+          <w:rFonts w:ascii="Times New Roman" w:eastAsia="Times New Roman" w:hAnsi="Times New Roman" w:cs="Times New Roman"/>
+          <w:kern w:val="0"/>
+          <w:lang w:eastAsia="es-ES"/>
+          <w14:ligatures w14:val="none"/>
+        </w:rPr>
+        <w:t xml:space="preserve"> and </w:t>
+      </w:r>
+      <w:proofErr w:type="spellStart"/>
+      <w:r>
+        <w:rPr>
+          <w:rFonts w:ascii="Times New Roman" w:eastAsia="Times New Roman" w:hAnsi="Times New Roman" w:cs="Times New Roman"/>
+          <w:kern w:val="0"/>
+          <w:lang w:eastAsia="es-ES"/>
+          <w14:ligatures w14:val="none"/>
+        </w:rPr>
+        <w:t>Rehabilitation</w:t>
+      </w:r>
+      <w:proofErr w:type="spellEnd"/>
+      <w:r>
+        <w:rPr>
+          <w:rFonts w:ascii="Times New Roman" w:eastAsia="Times New Roman" w:hAnsi="Times New Roman" w:cs="Times New Roman"/>
+          <w:kern w:val="0"/>
+          <w:lang w:eastAsia="es-ES"/>
+          <w14:ligatures w14:val="none"/>
+        </w:rPr>
+        <w:t xml:space="preserve">,” </w:t>
+      </w:r>
+      <w:r>
+        <w:rPr>
+          <w:rFonts w:ascii="Times New Roman" w:eastAsia="Times New Roman" w:hAnsi="Times New Roman" w:cs="Times New Roman"/>
+          <w:i/>
+          <w:iCs/>
+          <w:kern w:val="0"/>
+          <w:lang w:eastAsia="es-ES"/>
+          <w14:ligatures w14:val="none"/>
+        </w:rPr>
+        <w:t>Machines (</w:t>
+      </w:r>
+      <w:proofErr w:type="spellStart"/>
+      <w:r>
+        <w:rPr>
+          <w:rFonts w:ascii="Times New Roman" w:eastAsia="Times New Roman" w:hAnsi="Times New Roman" w:cs="Times New Roman"/>
+          <w:i/>
+          <w:iCs/>
+          <w:kern w:val="0"/>
+          <w:lang w:eastAsia="es-ES"/>
+          <w14:ligatures w14:val="none"/>
+        </w:rPr>
+        <w:t>Basel</w:t>
+      </w:r>
+      <w:proofErr w:type="spellEnd"/>
+      <w:r>
+        <w:rPr>
+          <w:rFonts w:ascii="Times New Roman" w:eastAsia="Times New Roman" w:hAnsi="Times New Roman" w:cs="Times New Roman"/>
+          <w:i/>
+          <w:iCs/>
+          <w:kern w:val="0"/>
+          <w:lang w:eastAsia="es-ES"/>
+          <w14:ligatures w14:val="none"/>
+        </w:rPr>
+        <w:t>)</w:t>
+      </w:r>
+      <w:r>
+        <w:rPr>
+          <w:rFonts w:ascii="Times New Roman" w:eastAsia="Times New Roman" w:hAnsi="Times New Roman" w:cs="Times New Roman"/>
+          <w:kern w:val="0"/>
+          <w:lang w:eastAsia="es-ES"/>
+          <w14:ligatures w14:val="none"/>
+        </w:rPr>
+        <w:t xml:space="preserve">, vol. 10, no. 1, pp. 57-, 2022, </w:t>
+      </w:r>
+      <w:proofErr w:type="spellStart"/>
+      <w:r>
+        <w:rPr>
+          <w:rFonts w:ascii="Times New Roman" w:eastAsia="Times New Roman" w:hAnsi="Times New Roman" w:cs="Times New Roman"/>
+          <w:kern w:val="0"/>
+          <w:lang w:eastAsia="es-ES"/>
+          <w14:ligatures w14:val="none"/>
+        </w:rPr>
+        <w:t>doi</w:t>
+      </w:r>
+      <w:proofErr w:type="spellEnd"/>
+      <w:r>
+        <w:rPr>
+          <w:rFonts w:ascii="Times New Roman" w:eastAsia="Times New Roman" w:hAnsi="Times New Roman" w:cs="Times New Roman"/>
+          <w:kern w:val="0"/>
+          <w:lang w:eastAsia="es-ES"/>
+          <w14:ligatures w14:val="none"/>
+        </w:rPr>
+        <w:t>: 10.3390/machines10010057.</w:t>
+      </w:r>
+    </w:p>
+    <w:p>
+      <w:pPr>
+        <w:widowControl w:val="0"/>
+        <w:spacing w:before="240" w:after="240" w:line="240" w:lineRule="auto"/>
+        <w:rPr>
+          <w:i/>
+        </w:rPr>
+      </w:pPr>
+      <w:hyperlink r:id="rId10" w:history="1">
+        <w:r>
+          <w:rPr>
+            <w:rStyle w:val="Hipervnculo"/>
+            <w:i/>
+          </w:rPr>
+          <w:t>https://uis.primo.exlibrisgroup.com/discovery/fulldisplay?docid=cdi_doaj_primary_oai_doaj_org_article_c7276535f78347dab89005572cb0bb28&amp;context=PC&amp;vid=57UIDS_INST:UIDS&amp;lang=es&amp;search_scope=MyInst_and_CI&amp;adaptor=Primo%20Central&amp;tab=Everything&amp;query=any,contains,Design%20of%20a%203D-</w:t>
+        </w:r>
+        <w:r>
+          <w:rPr>
+            <w:rStyle w:val="Hipervnculo"/>
+            <w:i/>
+          </w:rPr>
+          <w:lastRenderedPageBreak/>
+          <w:t>Printed%20Hand%20Exoskeleton%20Based%20on%20Force-Myography%20Control%20for%20Assistance%20and%20Rehabilitation&amp;mode=Basic</w:t>
+        </w:r>
+      </w:hyperlink>
+      <w:r>
+        <w:rPr>
+          <w:i/>
+        </w:rPr>
+        <w:t xml:space="preserve"> </w:t>
+      </w:r>
+    </w:p>
+    <w:p/>
     <w:p/>
     <w:p/>
     <w:p/>
@@ -44,6 +666,127 @@
     </w:sectPr>
   </w:body>
 </w:document>
+</file>
+
+<file path=word/numbering.xml><?xml version="1.0" encoding="utf-8"?>
+<w:numbering xmlns:wpc="http://schemas.microsoft.com/office/word/2010/wordprocessingCanvas" xmlns:cx="http://schemas.microsoft.com/office/drawing/2014/chartex" xmlns:cx1="http://schemas.microsoft.com/office/drawing/2015/9/8/chartex" xmlns:cx2="http://schemas.microsoft.com/office/drawing/2015/10/21/chartex" xmlns:cx3="http://schemas.microsoft.com/office/drawing/2016/5/9/chartex" xmlns:cx4="http://schemas.microsoft.com/office/drawing/2016/5/10/chartex" xmlns:cx5="http://schemas.microsoft.com/office/drawing/2016/5/11/chartex" xmlns:cx6="http://schemas.microsoft.com/office/drawing/2016/5/12/chartex" xmlns:cx7="http://schemas.microsoft.com/office/drawing/2016/5/13/chartex" xmlns:cx8="http://schemas.microsoft.com/office/drawing/2016/5/14/chartex" xmlns:mc="http://schemas.openxmlformats.org/markup-compatibility/2006" xmlns:aink="http://schemas.microsoft.com/office/drawing/2016/ink" xmlns:am3d="http://schemas.microsoft.com/office/drawing/2017/model3d" xmlns:o="urn:schemas-microsoft-com:office:office" xmlns:r="http://schemas.openxmlformats.org/officeDocument/2006/relationships" xmlns:m="http://schemas.openxmlformats.org/officeDocument/2006/math" xmlns:v="urn:schemas-microsoft-com:vml" xmlns:wp14="http://schemas.microsoft.com/office/word/2010/wordprocessingDrawing" xmlns:wp="http://schemas.openxmlformats.org/drawingml/2006/wordprocessingDrawing" xmlns:w10="urn:schemas-microsoft-com:office:word" xmlns:w="http://schemas.openxmlformats.org/wordprocessingml/2006/main" xmlns:w14="http://schemas.microsoft.com/office/word/2010/wordml" xmlns:w15="http://schemas.microsoft.com/office/word/2012/wordml" xmlns:w16cex="http://schemas.microsoft.com/office/word/2018/wordml/cex" xmlns:w16cid="http://schemas.microsoft.com/office/word/2016/wordml/cid" xmlns:w16="http://schemas.microsoft.com/office/word/2018/wordml" xmlns:w16sdtdh="http://schemas.microsoft.com/office/word/2020/wordml/sdtdatahash" xmlns:w16se="http://schemas.microsoft.com/office/word/2015/wordml/symex" xmlns:wpg="http://schemas.microsoft.com/office/word/2010/wordprocessingGroup" xmlns:wpi="http://schemas.microsoft.com/office/word/2010/wordprocessingInk" xmlns:wne="http://schemas.microsoft.com/office/word/2006/wordml" xmlns:wps="http://schemas.microsoft.com/office/word/2010/wordprocessingShape" mc:Ignorable="w14 w15 w16se w16cid w16 w16cex w16sdtdh wp14">
+  <w:abstractNum w:abstractNumId="0" w15:restartNumberingAfterBreak="0">
+    <w:nsid w:val="75F174E3"/>
+    <w:multiLevelType w:val="hybridMultilevel"/>
+    <w:tmpl w:val="F8FEDA8A"/>
+    <w:lvl w:ilvl="0" w:tplc="0C0A0001">
+      <w:start w:val="1"/>
+      <w:numFmt w:val="bullet"/>
+      <w:lvlText w:val=""/>
+      <w:lvlJc w:val="left"/>
+      <w:pPr>
+        <w:ind w:left="720" w:hanging="360"/>
+      </w:pPr>
+      <w:rPr>
+        <w:rFonts w:ascii="Symbol" w:hAnsi="Symbol" w:hint="default"/>
+      </w:rPr>
+    </w:lvl>
+    <w:lvl w:ilvl="1" w:tplc="0C0A0003" w:tentative="1">
+      <w:start w:val="1"/>
+      <w:numFmt w:val="bullet"/>
+      <w:lvlText w:val="o"/>
+      <w:lvlJc w:val="left"/>
+      <w:pPr>
+        <w:ind w:left="1440" w:hanging="360"/>
+      </w:pPr>
+      <w:rPr>
+        <w:rFonts w:ascii="Courier New" w:hAnsi="Courier New" w:cs="Courier New" w:hint="default"/>
+      </w:rPr>
+    </w:lvl>
+    <w:lvl w:ilvl="2" w:tplc="0C0A0005" w:tentative="1">
+      <w:start w:val="1"/>
+      <w:numFmt w:val="bullet"/>
+      <w:lvlText w:val=""/>
+      <w:lvlJc w:val="left"/>
+      <w:pPr>
+        <w:ind w:left="2160" w:hanging="360"/>
+      </w:pPr>
+      <w:rPr>
+        <w:rFonts w:ascii="Wingdings" w:hAnsi="Wingdings" w:hint="default"/>
+      </w:rPr>
+    </w:lvl>
+    <w:lvl w:ilvl="3" w:tplc="0C0A0001" w:tentative="1">
+      <w:start w:val="1"/>
+      <w:numFmt w:val="bullet"/>
+      <w:lvlText w:val=""/>
+      <w:lvlJc w:val="left"/>
+      <w:pPr>
+        <w:ind w:left="2880" w:hanging="360"/>
+      </w:pPr>
+      <w:rPr>
+        <w:rFonts w:ascii="Symbol" w:hAnsi="Symbol" w:hint="default"/>
+      </w:rPr>
+    </w:lvl>
+    <w:lvl w:ilvl="4" w:tplc="0C0A0003" w:tentative="1">
+      <w:start w:val="1"/>
+      <w:numFmt w:val="bullet"/>
+      <w:lvlText w:val="o"/>
+      <w:lvlJc w:val="left"/>
+      <w:pPr>
+        <w:ind w:left="3600" w:hanging="360"/>
+      </w:pPr>
+      <w:rPr>
+        <w:rFonts w:ascii="Courier New" w:hAnsi="Courier New" w:cs="Courier New" w:hint="default"/>
+      </w:rPr>
+    </w:lvl>
+    <w:lvl w:ilvl="5" w:tplc="0C0A0005" w:tentative="1">
+      <w:start w:val="1"/>
+      <w:numFmt w:val="bullet"/>
+      <w:lvlText w:val=""/>
+      <w:lvlJc w:val="left"/>
+      <w:pPr>
+        <w:ind w:left="4320" w:hanging="360"/>
+      </w:pPr>
+      <w:rPr>
+        <w:rFonts w:ascii="Wingdings" w:hAnsi="Wingdings" w:hint="default"/>
+      </w:rPr>
+    </w:lvl>
+    <w:lvl w:ilvl="6" w:tplc="0C0A0001" w:tentative="1">
+      <w:start w:val="1"/>
+      <w:numFmt w:val="bullet"/>
+      <w:lvlText w:val=""/>
+      <w:lvlJc w:val="left"/>
+      <w:pPr>
+        <w:ind w:left="5040" w:hanging="360"/>
+      </w:pPr>
+      <w:rPr>
+        <w:rFonts w:ascii="Symbol" w:hAnsi="Symbol" w:hint="default"/>
+      </w:rPr>
+    </w:lvl>
+    <w:lvl w:ilvl="7" w:tplc="0C0A0003" w:tentative="1">
+      <w:start w:val="1"/>
+      <w:numFmt w:val="bullet"/>
+      <w:lvlText w:val="o"/>
+      <w:lvlJc w:val="left"/>
+      <w:pPr>
+        <w:ind w:left="5760" w:hanging="360"/>
+      </w:pPr>
+      <w:rPr>
+        <w:rFonts w:ascii="Courier New" w:hAnsi="Courier New" w:cs="Courier New" w:hint="default"/>
+      </w:rPr>
+    </w:lvl>
+    <w:lvl w:ilvl="8" w:tplc="0C0A0005" w:tentative="1">
+      <w:start w:val="1"/>
+      <w:numFmt w:val="bullet"/>
+      <w:lvlText w:val=""/>
+      <w:lvlJc w:val="left"/>
+      <w:pPr>
+        <w:ind w:left="6480" w:hanging="360"/>
+      </w:pPr>
+      <w:rPr>
+        <w:rFonts w:ascii="Wingdings" w:hAnsi="Wingdings" w:hint="default"/>
+      </w:rPr>
+    </w:lvl>
+  </w:abstractNum>
+  <w:num w:numId="1">
+    <w:abstractNumId w:val="0"/>
+  </w:num>
+</w:numbering>
 </file>
 
 <file path=word/styles.xml><?xml version="1.0" encoding="utf-8"?>
@@ -497,6 +1240,17 @@
       <w:shd w:val="clear" w:color="auto" w:fill="E1DFDD"/>
     </w:rPr>
   </w:style>
+  <w:style w:type="paragraph" w:styleId="Prrafodelista">
+    <w:name w:val="List Paragraph"/>
+    <w:basedOn w:val="Normal"/>
+    <w:uiPriority w:val="34"/>
+    <w:qFormat/>
+    <w:rsid w:val="001837F4"/>
+    <w:pPr>
+      <w:ind w:left="720"/>
+      <w:contextualSpacing/>
+    </w:pPr>
+  </w:style>
 </w:styles>
 </file>
 

</xml_diff>